<commit_message>
Class structure changed. Inheritance implemented in producer's audio list. Producers and Consumers list merged into Users list, searching and showing methods were adapted to it. Starting testing.
</commit_message>
<xml_diff>
--- a/doc/Analysis/Integrative Task 3- Requirement Analysis.docx
+++ b/doc/Analysis/Integrative Task 3- Requirement Analysis.docx
@@ -9726,14 +9726,7 @@
                 <w:rFonts w:ascii="Cambria" w:hAnsi="Cambria" w:cs="JetBrains Mono NL"/>
                 <w:lang w:val="en-US"/>
               </w:rPr>
-              <w:t>00</w:t>
-            </w:r>
-            <w:r>
-              <w:rPr>
-                <w:rFonts w:ascii="Cambria" w:hAnsi="Cambria" w:cs="JetBrains Mono NL"/>
-                <w:lang w:val="en-US"/>
-              </w:rPr>
-              <w:t>8 – Buy songs</w:t>
+              <w:t>008 – Buy songs</w:t>
             </w:r>
           </w:p>
         </w:tc>
@@ -9782,14 +9775,7 @@
                 <w:rFonts w:ascii="Cambria" w:hAnsi="Cambria" w:cs="JetBrains Mono NL"/>
                 <w:lang w:val="en-US"/>
               </w:rPr>
-              <w:t>It allows the user to</w:t>
-            </w:r>
-            <w:r>
-              <w:rPr>
-                <w:rFonts w:ascii="Cambria" w:hAnsi="Cambria" w:cs="JetBrains Mono NL"/>
-                <w:lang w:val="en-US"/>
-              </w:rPr>
-              <w:t xml:space="preserve"> </w:t>
+              <w:t xml:space="preserve">It allows the user to </w:t>
             </w:r>
             <w:r>
               <w:rPr>
@@ -10417,21 +10403,7 @@
                 <w:rFonts w:ascii="Cambria" w:hAnsi="Cambria" w:cs="JetBrains Mono NL"/>
                 <w:lang w:val="en-US"/>
               </w:rPr>
-              <w:t xml:space="preserve">It will be successful if user entered valid data, the user and song are found, and the </w:t>
-            </w:r>
-            <w:r>
-              <w:rPr>
-                <w:rFonts w:ascii="Cambria" w:hAnsi="Cambria" w:cs="JetBrains Mono NL"/>
-                <w:lang w:val="en-US"/>
-              </w:rPr>
-              <w:t>user have enough places</w:t>
-            </w:r>
-            <w:r>
-              <w:rPr>
-                <w:rFonts w:ascii="Cambria" w:hAnsi="Cambria" w:cs="JetBrains Mono NL"/>
-                <w:lang w:val="en-US"/>
-              </w:rPr>
-              <w:t>.</w:t>
+              <w:t>It will be successful if user entered valid data, the user and song are found, and the user have enough places.</w:t>
             </w:r>
           </w:p>
         </w:tc>
@@ -10525,21 +10497,7 @@
                 <w:rFonts w:ascii="Cambria" w:hAnsi="Cambria" w:cs="JetBrains Mono NL"/>
                 <w:lang w:val="en-US"/>
               </w:rPr>
-              <w:t>F9.1</w:t>
-            </w:r>
-            <w:r>
-              <w:rPr>
-                <w:rFonts w:ascii="Cambria" w:hAnsi="Cambria" w:cs="JetBrains Mono NL"/>
-                <w:lang w:val="en-US"/>
-              </w:rPr>
-              <w:t xml:space="preserve"> – </w:t>
-            </w:r>
-            <w:r>
-              <w:rPr>
-                <w:rFonts w:ascii="Cambria" w:hAnsi="Cambria" w:cs="JetBrains Mono NL"/>
-                <w:lang w:val="en-US"/>
-              </w:rPr>
-              <w:t>Total of plays per type</w:t>
+              <w:t>F9.1 – Total of plays per type</w:t>
             </w:r>
           </w:p>
         </w:tc>
@@ -12715,28 +12673,28 @@
 </file>
 
 <file path=customXml/item1.xml><?xml version="1.0" encoding="utf-8"?>
-<b:Sources xmlns:b="http://schemas.openxmlformats.org/officeDocument/2006/bibliography" xmlns="http://schemas.openxmlformats.org/officeDocument/2006/bibliography" SelectedStyle="\APASixthEditionOfficeOnline.xsl" StyleName="APA" Version="6"/>
-</file>
-
-<file path=customXml/item2.xml><?xml version="1.0" encoding="utf-8"?>
 <go:gDocsCustomXmlDataStorage xmlns:go="http://customooxmlschemas.google.com/" xmlns:r="http://schemas.openxmlformats.org/officeDocument/2006/relationships">
   <go:docsCustomData xmlns:go="http://customooxmlschemas.google.com/" roundtripDataSignature="AMtx7mg7aFB4A2Wu9Lwv4Vs50BWzL4fBPA==">AMUW2mVI4zFMwxTUcOm8kEi0vV2evacY3XcwcEkG/onf8GDtkx4rowHdScNRBv6ObKQrHttKPwL3JiNg4AJDPfYFm6bZUySN88E+1XxmNT50MdbD2MKHlt8=</go:docsCustomData>
 </go:gDocsCustomXmlDataStorage>
 </file>
 
-<file path=customXml/itemProps1.xml><?xml version="1.0" encoding="utf-8"?>
-<ds:datastoreItem xmlns:ds="http://schemas.openxmlformats.org/officeDocument/2006/customXml" ds:itemID="{C056DA3C-1005-4290-BD05-A5E26110AC0F}">
-  <ds:schemaRefs>
-    <ds:schemaRef ds:uri="http://schemas.openxmlformats.org/officeDocument/2006/bibliography"/>
-  </ds:schemaRefs>
-</ds:datastoreItem>
+<file path=customXml/item2.xml><?xml version="1.0" encoding="utf-8"?>
+<b:Sources xmlns:b="http://schemas.openxmlformats.org/officeDocument/2006/bibliography" xmlns="http://schemas.openxmlformats.org/officeDocument/2006/bibliography" SelectedStyle="\APASixthEditionOfficeOnline.xsl" StyleName="APA" Version="6"/>
 </file>
 
-<file path=customXml/itemProps2.xml><?xml version="1.0" encoding="utf-8"?>
+<file path=customXml/itemProps1.xml><?xml version="1.0" encoding="utf-8"?>
 <ds:datastoreItem xmlns:ds="http://schemas.openxmlformats.org/officeDocument/2006/customXml" ds:itemID="{11111111-1234-1234-1234-123412341234}">
   <ds:schemaRefs>
     <ds:schemaRef ds:uri="http://customooxmlschemas.google.com/"/>
     <ds:schemaRef ds:uri="http://schemas.openxmlformats.org/officeDocument/2006/relationships"/>
   </ds:schemaRefs>
 </ds:datastoreItem>
+</file>
+
+<file path=customXml/itemProps2.xml><?xml version="1.0" encoding="utf-8"?>
+<ds:datastoreItem xmlns:ds="http://schemas.openxmlformats.org/officeDocument/2006/customXml" ds:itemID="{C056DA3C-1005-4290-BD05-A5E26110AC0F}">
+  <ds:schemaRefs>
+    <ds:schemaRef ds:uri="http://schemas.openxmlformats.org/officeDocument/2006/bibliography"/>
+  </ds:schemaRefs>
+</ds:datastoreItem>
 </file>
</xml_diff>